<commit_message>
Corregidos links a archivos en index
</commit_message>
<xml_diff>
--- a/public/bd/Encuesta NSU y Efectos Sociales K2.docx
+++ b/public/bd/Encuesta NSU y Efectos Sociales K2.docx
@@ -33,7 +33,7 @@
       <w:r>
         <w:rPr>
           <w:rFonts w:eastAsia="Times New Roman" w:cs="Times New Roman"/>
-          <w:color w:val="BFBFBF" w:themeColor="background1" w:themeShade="BF"/>
+          <w:color w:val="F2F2F2" w:themeColor="background1" w:themeShade="F2"/>
           <w:sz w:val="20"/>
           <w:szCs w:val="20"/>
           <w:u w:val="single"/>
@@ -53,7 +53,7 @@
       <w:r>
         <w:rPr>
           <w:rFonts w:eastAsia="Times New Roman" w:cs="Times New Roman"/>
-          <w:color w:val="BFBFBF" w:themeColor="background1" w:themeShade="BF"/>
+          <w:color w:val="F2F2F2" w:themeColor="background1" w:themeShade="F2"/>
           <w:sz w:val="20"/>
           <w:szCs w:val="20"/>
           <w:u w:val="single"/>
@@ -73,7 +73,7 @@
       <w:r>
         <w:rPr>
           <w:rFonts w:eastAsia="Times New Roman" w:cs="Times New Roman"/>
-          <w:color w:val="BFBFBF" w:themeColor="background1" w:themeShade="BF"/>
+          <w:color w:val="F2F2F2" w:themeColor="background1" w:themeShade="F2"/>
           <w:sz w:val="20"/>
           <w:szCs w:val="20"/>
           <w:u w:val="single"/>
@@ -84,7 +84,7 @@
       <w:r>
         <w:rPr>
           <w:rFonts w:eastAsia="Times New Roman" w:cs="Times New Roman"/>
-          <w:color w:val="BFBFBF" w:themeColor="background1" w:themeShade="BF"/>
+          <w:color w:val="F2F2F2" w:themeColor="background1" w:themeShade="F2"/>
           <w:sz w:val="20"/>
           <w:szCs w:val="20"/>
           <w:lang w:eastAsia="es-CO"/>
@@ -98,7 +98,17 @@
           <w:szCs w:val="20"/>
           <w:lang w:eastAsia="es-CO"/>
         </w:rPr>
-        <w:t>Departamento __________________ Municipio ______________</w:t>
+        <w:t xml:space="preserve">Departamento </w:t>
+      </w:r>
+      <w:r>
+        <w:rPr>
+          <w:rFonts w:eastAsia="Times New Roman" w:cs="Times New Roman"/>
+          <w:color w:val="D9D9D9" w:themeColor="background1" w:themeShade="D9"/>
+          <w:sz w:val="20"/>
+          <w:szCs w:val="20"/>
+          <w:lang w:eastAsia="es-CO"/>
+        </w:rPr>
+        <w:t>__________________</w:t>
       </w:r>
       <w:r>
         <w:rPr>
@@ -107,7 +117,45 @@
           <w:szCs w:val="20"/>
           <w:lang w:eastAsia="es-CO"/>
         </w:rPr>
-        <w:t xml:space="preserve"> (_________________)</w:t>
+        <w:t xml:space="preserve"> Municipio </w:t>
+      </w:r>
+      <w:r>
+        <w:rPr>
+          <w:rFonts w:eastAsia="Times New Roman" w:cs="Times New Roman"/>
+          <w:color w:val="D9D9D9" w:themeColor="background1" w:themeShade="D9"/>
+          <w:sz w:val="20"/>
+          <w:szCs w:val="20"/>
+          <w:lang w:eastAsia="es-CO"/>
+        </w:rPr>
+        <w:t>______________</w:t>
+      </w:r>
+      <w:r>
+        <w:rPr>
+          <w:rFonts w:eastAsia="Times New Roman" w:cs="Times New Roman"/>
+          <w:sz w:val="20"/>
+          <w:szCs w:val="20"/>
+          <w:lang w:eastAsia="es-CO"/>
+        </w:rPr>
+        <w:t xml:space="preserve"> (</w:t>
+      </w:r>
+      <w:r>
+        <w:rPr>
+          <w:rFonts w:eastAsia="Times New Roman" w:cs="Times New Roman"/>
+          <w:color w:val="D9D9D9" w:themeColor="background1" w:themeShade="D9"/>
+          <w:sz w:val="20"/>
+          <w:szCs w:val="20"/>
+          <w:lang w:eastAsia="es-CO"/>
+        </w:rPr>
+        <w:t>_________________</w:t>
+      </w:r>
+      <w:r>
+        <w:rPr>
+          <w:rFonts w:eastAsia="Times New Roman" w:cs="Times New Roman"/>
+          <w:sz w:val="20"/>
+          <w:szCs w:val="20"/>
+          <w:lang w:eastAsia="es-CO"/>
+        </w:rPr>
+        <w:t>)</w:t>
       </w:r>
     </w:p>
     <w:p>
@@ -149,7 +197,17 @@
           <w:szCs w:val="24"/>
           <w:lang w:eastAsia="es-CO"/>
         </w:rPr>
-        <w:t>Nombres y Apellidos ____________________________________________</w:t>
+        <w:t xml:space="preserve">Nombres y Apellidos </w:t>
+      </w:r>
+      <w:r>
+        <w:rPr>
+          <w:rFonts w:eastAsia="Times New Roman" w:cs="Times New Roman"/>
+          <w:color w:val="D9D9D9" w:themeColor="background1" w:themeShade="D9"/>
+          <w:sz w:val="20"/>
+          <w:szCs w:val="24"/>
+          <w:lang w:eastAsia="es-CO"/>
+        </w:rPr>
+        <w:t>____________________________________________</w:t>
       </w:r>
     </w:p>
     <w:p>
@@ -187,7 +245,17 @@
           <w:szCs w:val="24"/>
           <w:lang w:eastAsia="es-CO"/>
         </w:rPr>
-        <w:t>úmero de Identificación __________________________</w:t>
+        <w:t xml:space="preserve">úmero de Identificación </w:t>
+      </w:r>
+      <w:r>
+        <w:rPr>
+          <w:rFonts w:eastAsia="Times New Roman" w:cs="Times New Roman"/>
+          <w:color w:val="D9D9D9" w:themeColor="background1" w:themeShade="D9"/>
+          <w:sz w:val="20"/>
+          <w:szCs w:val="24"/>
+          <w:lang w:eastAsia="es-CO"/>
+        </w:rPr>
+        <w:t>__________________________</w:t>
       </w:r>
     </w:p>
     <w:p>
@@ -207,7 +275,17 @@
           <w:szCs w:val="24"/>
           <w:lang w:eastAsia="es-CO"/>
         </w:rPr>
-        <w:t>Celular o Teléfono: ______________________    Ocupación________________________</w:t>
+        <w:t xml:space="preserve">Celular o Teléfono: </w:t>
+      </w:r>
+      <w:r>
+        <w:rPr>
+          <w:rFonts w:eastAsia="Times New Roman" w:cs="Times New Roman"/>
+          <w:color w:val="D9D9D9" w:themeColor="background1" w:themeShade="D9"/>
+          <w:sz w:val="20"/>
+          <w:szCs w:val="24"/>
+          <w:lang w:eastAsia="es-CO"/>
+        </w:rPr>
+        <w:t xml:space="preserve">______________________    </w:t>
       </w:r>
       <w:r>
         <w:rPr>
@@ -216,7 +294,17 @@
           <w:szCs w:val="24"/>
           <w:lang w:eastAsia="es-CO"/>
         </w:rPr>
-        <w:t xml:space="preserve">     </w:t>
+        <w:t>Ocupación</w:t>
+      </w:r>
+      <w:r>
+        <w:rPr>
+          <w:rFonts w:eastAsia="Times New Roman" w:cs="Times New Roman"/>
+          <w:color w:val="D9D9D9" w:themeColor="background1" w:themeShade="D9"/>
+          <w:sz w:val="20"/>
+          <w:szCs w:val="24"/>
+          <w:lang w:eastAsia="es-CO"/>
+        </w:rPr>
+        <w:t xml:space="preserve">________________________     </w:t>
       </w:r>
       <w:r>
         <w:rPr>
@@ -225,7 +313,26 @@
           <w:szCs w:val="24"/>
           <w:lang w:eastAsia="es-CO"/>
         </w:rPr>
-        <w:t>Edad _____   Genero  F__ M__</w:t>
+        <w:t xml:space="preserve">Edad </w:t>
+      </w:r>
+      <w:r>
+        <w:rPr>
+          <w:rFonts w:eastAsia="Times New Roman" w:cs="Times New Roman"/>
+          <w:color w:val="D9D9D9" w:themeColor="background1" w:themeShade="D9"/>
+          <w:sz w:val="20"/>
+          <w:szCs w:val="24"/>
+          <w:lang w:eastAsia="es-CO"/>
+        </w:rPr>
+        <w:t xml:space="preserve">_____   </w:t>
+      </w:r>
+      <w:r>
+        <w:rPr>
+          <w:rFonts w:eastAsia="Times New Roman" w:cs="Times New Roman"/>
+          <w:sz w:val="20"/>
+          <w:szCs w:val="24"/>
+          <w:lang w:eastAsia="es-CO"/>
+        </w:rPr>
+        <w:t>Genero  F__ M__</w:t>
       </w:r>
       <w:r>
         <w:rPr>
@@ -254,18 +361,7 @@
           <w:szCs w:val="24"/>
           <w:lang w:eastAsia="es-CO"/>
         </w:rPr>
-        <w:t>Nivel académico: Primaria___ Secundaria___</w:t>
-      </w:r>
-      <w:bookmarkStart w:id="0" w:name="_GoBack"/>
-      <w:bookmarkEnd w:id="0"/>
-      <w:r>
-        <w:rPr>
-          <w:rFonts w:eastAsia="Times New Roman" w:cs="Times New Roman"/>
-          <w:sz w:val="20"/>
-          <w:szCs w:val="24"/>
-          <w:lang w:eastAsia="es-CO"/>
-        </w:rPr>
-        <w:t xml:space="preserve"> Técnico___ Universitario___  Posgrado___ Ninguno___  </w:t>
+        <w:t xml:space="preserve">Nivel académico: Primaria___ Secundaria___ Técnico___ Universitario___  Posgrado___ Ninguno___  </w:t>
       </w:r>
       <w:r>
         <w:rPr>
@@ -277,6 +373,8 @@
         </w:rPr>
         <w:t xml:space="preserve">  </w:t>
       </w:r>
+      <w:bookmarkStart w:id="0" w:name="_GoBack"/>
+      <w:bookmarkEnd w:id="0"/>
     </w:p>
     <w:tbl>
       <w:tblPr>
@@ -2780,16 +2878,7 @@
                 <w:szCs w:val="14"/>
                 <w:lang w:eastAsia="es-CO"/>
               </w:rPr>
-              <w:t xml:space="preserve">20) ¿De los servicios que ofrece el Kiosco, cuál ha sido </w:t>
-            </w:r>
-            <w:r>
-              <w:rPr>
-                <w:rFonts w:eastAsia="Times New Roman" w:cs="Times New Roman"/>
-                <w:sz w:val="16"/>
-                <w:szCs w:val="14"/>
-                <w:lang w:eastAsia="es-CO"/>
-              </w:rPr>
-              <w:t xml:space="preserve">el que más ha utilizado? </w:t>
+              <w:t xml:space="preserve">20) ¿De los servicios que ofrece el Kiosco, cuál ha sido el que más ha utilizado? </w:t>
             </w:r>
             <w:r>
               <w:rPr>
@@ -6581,7 +6670,7 @@
   <a:extraClrSchemeLst/>
   <a:extLst>
     <a:ext uri="{05A4C25C-085E-4340-85A3-A5531E510DB2}">
-      <thm15:themeFamily xmlns="" xmlns:thm15="http://schemas.microsoft.com/office/thememl/2012/main" name="Office Theme" id="{62F939B6-93AF-4DB8-9C6B-D6C7DFDC589F}" vid="{4A3C46E8-61CC-4603-A589-7422A47A8E4A}"/>
+      <thm15:themeFamily xmlns:thm15="http://schemas.microsoft.com/office/thememl/2012/main" xmlns="" name="Office Theme" id="{62F939B6-93AF-4DB8-9C6B-D6C7DFDC589F}" vid="{4A3C46E8-61CC-4603-A589-7422A47A8E4A}"/>
     </a:ext>
   </a:extLst>
 </a:theme>

</xml_diff>